<commit_message>
Update 2023 Introduction to CPlusPlus - Task 4 Cover Sheet.docx
</commit_message>
<xml_diff>
--- a/Assessment 4/2023 Introduction to CPlusPlus - Task 4 Cover Sheet.docx
+++ b/Assessment 4/2023 Introduction to CPlusPlus - Task 4 Cover Sheet.docx
@@ -1,6 +1,6 @@
 
 <file path=word/document.xml><?xml version="1.0" encoding="utf-8"?>
-<w:document xmlns:wpc="http://schemas.microsoft.com/office/word/2010/wordprocessingCanvas" xmlns:cx="http://schemas.microsoft.com/office/drawing/2014/chartex" xmlns:cx1="http://schemas.microsoft.com/office/drawing/2015/9/8/chartex" xmlns:cx2="http://schemas.microsoft.com/office/drawing/2015/10/21/chartex" xmlns:cx3="http://schemas.microsoft.com/office/drawing/2016/5/9/chartex" xmlns:cx4="http://schemas.microsoft.com/office/drawing/2016/5/10/chartex" xmlns:cx5="http://schemas.microsoft.com/office/drawing/2016/5/11/chartex" xmlns:cx6="http://schemas.microsoft.com/office/drawing/2016/5/12/chartex" xmlns:cx7="http://schemas.microsoft.com/office/drawing/2016/5/13/chartex" xmlns:cx8="http://schemas.microsoft.com/office/drawing/2016/5/14/chartex" xmlns:mc="http://schemas.openxmlformats.org/markup-compatibility/2006" xmlns:aink="http://schemas.microsoft.com/office/drawing/2016/ink" xmlns:am3d="http://schemas.microsoft.com/office/drawing/2017/model3d" xmlns:o="urn:schemas-microsoft-com:office:office" xmlns:oel="http://schemas.microsoft.com/office/2019/extlst" xmlns:r="http://schemas.openxmlformats.org/officeDocument/2006/relationships" xmlns:m="http://schemas.openxmlformats.org/officeDocument/2006/math" xmlns:v="urn:schemas-microsoft-com:vml" xmlns:wp14="http://schemas.microsoft.com/office/word/2010/wordprocessingDrawing" xmlns:wp="http://schemas.openxmlformats.org/drawingml/2006/wordprocessingDrawing" xmlns:w10="urn:schemas-microsoft-com:office:word" xmlns:w="http://schemas.openxmlformats.org/wordprocessingml/2006/main" xmlns:w14="http://schemas.microsoft.com/office/word/2010/wordml" xmlns:w15="http://schemas.microsoft.com/office/word/2012/wordml" xmlns:w16cex="http://schemas.microsoft.com/office/word/2018/wordml/cex" xmlns:w16cid="http://schemas.microsoft.com/office/word/2016/wordml/cid" xmlns:w16="http://schemas.microsoft.com/office/word/2018/wordml" xmlns:w16sdtdh="http://schemas.microsoft.com/office/word/2020/wordml/sdtdatahash" xmlns:w16se="http://schemas.microsoft.com/office/word/2015/wordml/symex" xmlns:wpg="http://schemas.microsoft.com/office/word/2010/wordprocessingGroup" xmlns:wpi="http://schemas.microsoft.com/office/word/2010/wordprocessingInk" xmlns:wne="http://schemas.microsoft.com/office/word/2006/wordml" xmlns:wps="http://schemas.microsoft.com/office/word/2010/wordprocessingShape" mc:Ignorable="w14 w15 w16se w16cid w16 w16cex w16sdtdh wp14">
+<w:document xmlns:wpc="http://schemas.microsoft.com/office/word/2010/wordprocessingCanvas" xmlns:cx="http://schemas.microsoft.com/office/drawing/2014/chartex" xmlns:cx1="http://schemas.microsoft.com/office/drawing/2015/9/8/chartex" xmlns:cx2="http://schemas.microsoft.com/office/drawing/2015/10/21/chartex" xmlns:cx3="http://schemas.microsoft.com/office/drawing/2016/5/9/chartex" xmlns:cx4="http://schemas.microsoft.com/office/drawing/2016/5/10/chartex" xmlns:cx5="http://schemas.microsoft.com/office/drawing/2016/5/11/chartex" xmlns:cx6="http://schemas.microsoft.com/office/drawing/2016/5/12/chartex" xmlns:cx7="http://schemas.microsoft.com/office/drawing/2016/5/13/chartex" xmlns:cx8="http://schemas.microsoft.com/office/drawing/2016/5/14/chartex" xmlns:mc="http://schemas.openxmlformats.org/markup-compatibility/2006" xmlns:aink="http://schemas.microsoft.com/office/drawing/2016/ink" xmlns:am3d="http://schemas.microsoft.com/office/drawing/2017/model3d" xmlns:o="urn:schemas-microsoft-com:office:office" xmlns:oel="http://schemas.microsoft.com/office/2019/extlst" xmlns:r="http://schemas.openxmlformats.org/officeDocument/2006/relationships" xmlns:m="http://schemas.openxmlformats.org/officeDocument/2006/math" xmlns:v="urn:schemas-microsoft-com:vml" xmlns:wp14="http://schemas.microsoft.com/office/word/2010/wordprocessingDrawing" xmlns:wp="http://schemas.openxmlformats.org/drawingml/2006/wordprocessingDrawing" xmlns:w10="urn:schemas-microsoft-com:office:word" xmlns:w="http://schemas.openxmlformats.org/wordprocessingml/2006/main" xmlns:w14="http://schemas.microsoft.com/office/word/2010/wordml" xmlns:w15="http://schemas.microsoft.com/office/word/2012/wordml" xmlns:w16cex="http://schemas.microsoft.com/office/word/2018/wordml/cex" xmlns:w16cid="http://schemas.microsoft.com/office/word/2016/wordml/cid" xmlns:w16="http://schemas.microsoft.com/office/word/2018/wordml" xmlns:w16du="http://schemas.microsoft.com/office/word/2023/wordml/word16du" xmlns:w16sdtdh="http://schemas.microsoft.com/office/word/2020/wordml/sdtdatahash" xmlns:w16se="http://schemas.microsoft.com/office/word/2015/wordml/symex" xmlns:wpg="http://schemas.microsoft.com/office/word/2010/wordprocessingGroup" xmlns:wpi="http://schemas.microsoft.com/office/word/2010/wordprocessingInk" xmlns:wne="http://schemas.microsoft.com/office/word/2006/wordml" xmlns:wps="http://schemas.microsoft.com/office/word/2010/wordprocessingShape" mc:Ignorable="w14 w15 w16se w16cid w16 w16cex w16sdtdh wp14">
   <w:body>
     <w:p>
       <w:pPr>
@@ -243,12 +243,14 @@
           <w:rFonts w:eastAsiaTheme="minorEastAsia"/>
         </w:rPr>
       </w:pPr>
+      <w:proofErr w:type="spellStart"/>
       <w:r>
         <w:rPr>
           <w:rFonts w:eastAsiaTheme="minorEastAsia"/>
         </w:rPr>
         <w:t>Arkanoid</w:t>
       </w:r>
+      <w:proofErr w:type="spellEnd"/>
     </w:p>
     <w:p>
       <w:pPr>
@@ -634,7 +636,15 @@
               <w:spacing w:before="60" w:after="60"/>
             </w:pPr>
             <w:r>
-              <w:t>Package all files in a single compressed archive file (.zip, .7z, or .rar)</w:t>
+              <w:t>Package all files in a single compressed archive file (.zip, .7z, or .</w:t>
+            </w:r>
+            <w:proofErr w:type="spellStart"/>
+            <w:r>
+              <w:t>rar</w:t>
+            </w:r>
+            <w:proofErr w:type="spellEnd"/>
+            <w:r>
+              <w:t>)</w:t>
             </w:r>
           </w:p>
         </w:tc>
@@ -3313,8 +3323,13 @@
       <w:r>
         <w:t xml:space="preserve">2D </w:t>
       </w:r>
-      <w:r>
-        <w:t>RayLib C++</w:t>
+      <w:proofErr w:type="spellStart"/>
+      <w:r>
+        <w:t>RayLib</w:t>
+      </w:r>
+      <w:proofErr w:type="spellEnd"/>
+      <w:r>
+        <w:t xml:space="preserve"> C++</w:t>
       </w:r>
     </w:p>
     <w:p>
@@ -3503,7 +3518,15 @@
         </w:numPr>
       </w:pPr>
       <w:r>
-        <w:t>Projectiles despawn on collision or leaving game scene</w:t>
+        <w:t xml:space="preserve">Projectiles </w:t>
+      </w:r>
+      <w:proofErr w:type="spellStart"/>
+      <w:r>
+        <w:t>despawn</w:t>
+      </w:r>
+      <w:proofErr w:type="spellEnd"/>
+      <w:r>
+        <w:t xml:space="preserve"> on collision or leaving game scene</w:t>
       </w:r>
     </w:p>
     <w:p>
@@ -3785,8 +3808,13 @@
         </w:numPr>
       </w:pPr>
       <w:r>
-        <w:t>Change keybindings</w:t>
-      </w:r>
+        <w:t xml:space="preserve">Change </w:t>
+      </w:r>
+      <w:proofErr w:type="spellStart"/>
+      <w:r>
+        <w:t>keybindings</w:t>
+      </w:r>
+      <w:proofErr w:type="spellEnd"/>
     </w:p>
     <w:p>
       <w:pPr>
@@ -5120,7 +5148,15 @@
         <w:spacing w:after="160" w:line="259" w:lineRule="auto"/>
       </w:pPr>
       <w:r>
-        <w:t>Have a transform (vector of ints?)</w:t>
+        <w:t xml:space="preserve">Have a transform (vector of </w:t>
+      </w:r>
+      <w:proofErr w:type="spellStart"/>
+      <w:r>
+        <w:t>ints</w:t>
+      </w:r>
+      <w:proofErr w:type="spellEnd"/>
+      <w:r>
+        <w:t>?)</w:t>
       </w:r>
     </w:p>
     <w:p>
@@ -5159,7 +5195,15 @@
         <w:spacing w:after="160" w:line="259" w:lineRule="auto"/>
       </w:pPr>
       <w:r>
-        <w:t>Offer types (enum?)</w:t>
+        <w:t>Offer types (</w:t>
+      </w:r>
+      <w:proofErr w:type="spellStart"/>
+      <w:r>
+        <w:t>enum</w:t>
+      </w:r>
+      <w:proofErr w:type="spellEnd"/>
+      <w:r>
+        <w:t>?)</w:t>
       </w:r>
     </w:p>
     <w:p>
@@ -5262,9 +5306,11 @@
         </w:numPr>
         <w:spacing w:after="160" w:line="259" w:lineRule="auto"/>
       </w:pPr>
+      <w:proofErr w:type="spellStart"/>
       <w:r>
         <w:t>SetPosition</w:t>
       </w:r>
+      <w:proofErr w:type="spellEnd"/>
     </w:p>
     <w:p>
       <w:pPr>
@@ -5288,8 +5334,13 @@
         </w:numPr>
         <w:spacing w:after="160" w:line="259" w:lineRule="auto"/>
       </w:pPr>
-      <w:r>
-        <w:t>CopyTransform (set local to global)</w:t>
+      <w:proofErr w:type="spellStart"/>
+      <w:r>
+        <w:t>CopyTransform</w:t>
+      </w:r>
+      <w:proofErr w:type="spellEnd"/>
+      <w:r>
+        <w:t xml:space="preserve"> (set local to global)</w:t>
       </w:r>
     </w:p>
     <w:p>
@@ -5302,7 +5353,15 @@
         <w:spacing w:after="160" w:line="259" w:lineRule="auto"/>
       </w:pPr>
       <w:r>
-        <w:t>Create virtual OnUpdate function for use by separate types</w:t>
+        <w:t xml:space="preserve">Create virtual </w:t>
+      </w:r>
+      <w:proofErr w:type="spellStart"/>
+      <w:r>
+        <w:t>OnUpdate</w:t>
+      </w:r>
+      <w:proofErr w:type="spellEnd"/>
+      <w:r>
+        <w:t xml:space="preserve"> function for use by separate types</w:t>
       </w:r>
     </w:p>
     <w:p>
@@ -5380,7 +5439,15 @@
         <w:spacing w:after="160" w:line="259" w:lineRule="auto"/>
       </w:pPr>
       <w:r>
-        <w:t>Have override OnDraw function</w:t>
+        <w:t xml:space="preserve">Have override </w:t>
+      </w:r>
+      <w:proofErr w:type="spellStart"/>
+      <w:r>
+        <w:t>OnDraw</w:t>
+      </w:r>
+      <w:proofErr w:type="spellEnd"/>
+      <w:r>
+        <w:t xml:space="preserve"> function</w:t>
       </w:r>
     </w:p>
     <w:p>
@@ -5459,7 +5526,15 @@
         <w:spacing w:after="160" w:line="259" w:lineRule="auto"/>
       </w:pPr>
       <w:r>
-        <w:t xml:space="preserve">Run OnDraw method </w:t>
+        <w:t xml:space="preserve">Run </w:t>
+      </w:r>
+      <w:proofErr w:type="spellStart"/>
+      <w:r>
+        <w:t>OnDraw</w:t>
+      </w:r>
+      <w:proofErr w:type="spellEnd"/>
+      <w:r>
+        <w:t xml:space="preserve"> method </w:t>
       </w:r>
     </w:p>
     <w:p>
@@ -5586,7 +5661,15 @@
         <w:spacing w:after="160" w:line="259" w:lineRule="auto"/>
       </w:pPr>
       <w:r>
-        <w:t>Override parent OnUpdate function</w:t>
+        <w:t xml:space="preserve">Override parent </w:t>
+      </w:r>
+      <w:proofErr w:type="spellStart"/>
+      <w:r>
+        <w:t>OnUpdate</w:t>
+      </w:r>
+      <w:proofErr w:type="spellEnd"/>
+      <w:r>
+        <w:t xml:space="preserve"> function</w:t>
       </w:r>
     </w:p>
     <w:p>
@@ -5944,9 +6027,11 @@
         </w:numPr>
         <w:spacing w:after="160" w:line="259" w:lineRule="auto"/>
       </w:pPr>
+      <w:proofErr w:type="spellStart"/>
       <w:r>
         <w:t>Despawn</w:t>
       </w:r>
+      <w:proofErr w:type="spellEnd"/>
     </w:p>
     <w:p>
       <w:pPr>
@@ -6202,26 +6287,58 @@
           <w:b/>
           <w:bCs/>
         </w:rPr>
-        <w:t>#include &lt;ctime&gt;</w:t>
-      </w:r>
-    </w:p>
-    <w:p>
-      <w:pPr>
-        <w:pStyle w:val="AIEStandard"/>
-        <w:numPr>
-          <w:ilvl w:val="0"/>
-          <w:numId w:val="23"/>
-        </w:numPr>
-      </w:pPr>
-      <w:r>
-        <w:t xml:space="preserve">To perform arithmetic like the C# library, </w:t>
-      </w:r>
+        <w:t>#include &lt;</w:t>
+      </w:r>
+      <w:proofErr w:type="spellStart"/>
       <w:r>
         <w:rPr>
           <w:b/>
           <w:bCs/>
         </w:rPr>
-        <w:t>#include &lt;cmath&gt;</w:t>
+        <w:t>ctime</w:t>
+      </w:r>
+      <w:proofErr w:type="spellEnd"/>
+      <w:r>
+        <w:rPr>
+          <w:b/>
+          <w:bCs/>
+        </w:rPr>
+        <w:t>&gt;</w:t>
+      </w:r>
+    </w:p>
+    <w:p>
+      <w:pPr>
+        <w:pStyle w:val="AIEStandard"/>
+        <w:numPr>
+          <w:ilvl w:val="0"/>
+          <w:numId w:val="23"/>
+        </w:numPr>
+      </w:pPr>
+      <w:r>
+        <w:t xml:space="preserve">To perform arithmetic like the C# library, </w:t>
+      </w:r>
+      <w:r>
+        <w:rPr>
+          <w:b/>
+          <w:bCs/>
+        </w:rPr>
+        <w:t>#include &lt;</w:t>
+      </w:r>
+      <w:proofErr w:type="spellStart"/>
+      <w:r>
+        <w:rPr>
+          <w:b/>
+          <w:bCs/>
+        </w:rPr>
+        <w:t>cmath</w:t>
+      </w:r>
+      <w:proofErr w:type="spellEnd"/>
+      <w:r>
+        <w:rPr>
+          <w:b/>
+          <w:bCs/>
+        </w:rPr>
+        <w:t>&gt;</w:t>
       </w:r>
     </w:p>
     <w:p>
@@ -6262,9 +6379,11 @@
       <w:pPr>
         <w:pStyle w:val="AIEHL3"/>
       </w:pPr>
+      <w:proofErr w:type="spellStart"/>
       <w:r>
         <w:t>Raylib</w:t>
       </w:r>
+      <w:proofErr w:type="spellEnd"/>
     </w:p>
     <w:p>
       <w:pPr>
@@ -6277,12 +6396,21 @@
       <w:r>
         <w:t xml:space="preserve">You must use the </w:t>
       </w:r>
+      <w:proofErr w:type="spellStart"/>
       <w:r>
         <w:rPr>
           <w:b/>
           <w:bCs/>
         </w:rPr>
-        <w:t>InitWindow()</w:t>
+        <w:t>InitWindow</w:t>
+      </w:r>
+      <w:proofErr w:type="spellEnd"/>
+      <w:r>
+        <w:rPr>
+          <w:b/>
+          <w:bCs/>
+        </w:rPr>
+        <w:t>()</w:t>
       </w:r>
       <w:r>
         <w:t xml:space="preserve"> function </w:t>
@@ -6296,6 +6424,51 @@
       <w:r>
         <w:t xml:space="preserve"> loading any images or textures.</w:t>
       </w:r>
+    </w:p>
+    <w:p>
+      <w:pPr>
+        <w:pStyle w:val="AIEStandard"/>
+        <w:numPr>
+          <w:ilvl w:val="0"/>
+          <w:numId w:val="25"/>
+        </w:numPr>
+      </w:pPr>
+      <w:r>
+        <w:t xml:space="preserve">I can use </w:t>
+      </w:r>
+      <w:proofErr w:type="spellStart"/>
+      <w:r>
+        <w:t>ExportImageAsCode</w:t>
+      </w:r>
+      <w:proofErr w:type="spellEnd"/>
+      <w:r>
+        <w:t xml:space="preserve">() in </w:t>
+      </w:r>
+      <w:proofErr w:type="spellStart"/>
+      <w:r>
+        <w:t>Raylib</w:t>
+      </w:r>
+      <w:proofErr w:type="spellEnd"/>
+      <w:r>
+        <w:t xml:space="preserve"> instead of loading an image and then turning it into a texture. This means that I don’t have to have separate .</w:t>
+      </w:r>
+      <w:proofErr w:type="spellStart"/>
+      <w:r>
+        <w:t>png</w:t>
+      </w:r>
+      <w:proofErr w:type="spellEnd"/>
+      <w:r>
+        <w:t xml:space="preserve"> files – I can have an image file and convert its pixel data into a header file.</w:t>
+      </w:r>
+    </w:p>
+    <w:p>
+      <w:pPr>
+        <w:pStyle w:val="AIEStandard"/>
+        <w:numPr>
+          <w:ilvl w:val="0"/>
+          <w:numId w:val="25"/>
+        </w:numPr>
+      </w:pPr>
     </w:p>
     <w:p>
       <w:pPr>
@@ -6401,6 +6574,7 @@
       </w:pPr>
       <w:bookmarkStart w:id="24" w:name="_Toc134369374"/>
       <w:r>
+        <w:lastRenderedPageBreak/>
         <w:t>Performance against expectation</w:t>
       </w:r>
       <w:bookmarkEnd w:id="24"/>
@@ -6432,7 +6606,6 @@
       </w:pPr>
       <w:bookmarkStart w:id="26" w:name="_Toc134369376"/>
       <w:r>
-        <w:lastRenderedPageBreak/>
         <w:t>Optional extras</w:t>
       </w:r>
       <w:bookmarkEnd w:id="26"/>
@@ -6476,7 +6649,7 @@
 </file>
 
 <file path=word/endnotes.xml><?xml version="1.0" encoding="utf-8"?>
-<w:endnotes xmlns:wpc="http://schemas.microsoft.com/office/word/2010/wordprocessingCanvas" xmlns:cx="http://schemas.microsoft.com/office/drawing/2014/chartex" xmlns:cx1="http://schemas.microsoft.com/office/drawing/2015/9/8/chartex" xmlns:cx2="http://schemas.microsoft.com/office/drawing/2015/10/21/chartex" xmlns:cx3="http://schemas.microsoft.com/office/drawing/2016/5/9/chartex" xmlns:cx4="http://schemas.microsoft.com/office/drawing/2016/5/10/chartex" xmlns:cx5="http://schemas.microsoft.com/office/drawing/2016/5/11/chartex" xmlns:cx6="http://schemas.microsoft.com/office/drawing/2016/5/12/chartex" xmlns:cx7="http://schemas.microsoft.com/office/drawing/2016/5/13/chartex" xmlns:cx8="http://schemas.microsoft.com/office/drawing/2016/5/14/chartex" xmlns:mc="http://schemas.openxmlformats.org/markup-compatibility/2006" xmlns:aink="http://schemas.microsoft.com/office/drawing/2016/ink" xmlns:am3d="http://schemas.microsoft.com/office/drawing/2017/model3d" xmlns:o="urn:schemas-microsoft-com:office:office" xmlns:oel="http://schemas.microsoft.com/office/2019/extlst" xmlns:r="http://schemas.openxmlformats.org/officeDocument/2006/relationships" xmlns:m="http://schemas.openxmlformats.org/officeDocument/2006/math" xmlns:v="urn:schemas-microsoft-com:vml" xmlns:wp14="http://schemas.microsoft.com/office/word/2010/wordprocessingDrawing" xmlns:wp="http://schemas.openxmlformats.org/drawingml/2006/wordprocessingDrawing" xmlns:w10="urn:schemas-microsoft-com:office:word" xmlns:w="http://schemas.openxmlformats.org/wordprocessingml/2006/main" xmlns:w14="http://schemas.microsoft.com/office/word/2010/wordml" xmlns:w15="http://schemas.microsoft.com/office/word/2012/wordml" xmlns:w16cex="http://schemas.microsoft.com/office/word/2018/wordml/cex" xmlns:w16cid="http://schemas.microsoft.com/office/word/2016/wordml/cid" xmlns:w16="http://schemas.microsoft.com/office/word/2018/wordml" xmlns:w16sdtdh="http://schemas.microsoft.com/office/word/2020/wordml/sdtdatahash" xmlns:w16se="http://schemas.microsoft.com/office/word/2015/wordml/symex" xmlns:wpg="http://schemas.microsoft.com/office/word/2010/wordprocessingGroup" xmlns:wpi="http://schemas.microsoft.com/office/word/2010/wordprocessingInk" xmlns:wne="http://schemas.microsoft.com/office/word/2006/wordml" xmlns:wps="http://schemas.microsoft.com/office/word/2010/wordprocessingShape" mc:Ignorable="w14 w15 w16se w16cid w16 w16cex w16sdtdh wp14">
+<w:endnotes xmlns:wpc="http://schemas.microsoft.com/office/word/2010/wordprocessingCanvas" xmlns:cx="http://schemas.microsoft.com/office/drawing/2014/chartex" xmlns:cx1="http://schemas.microsoft.com/office/drawing/2015/9/8/chartex" xmlns:cx2="http://schemas.microsoft.com/office/drawing/2015/10/21/chartex" xmlns:cx3="http://schemas.microsoft.com/office/drawing/2016/5/9/chartex" xmlns:cx4="http://schemas.microsoft.com/office/drawing/2016/5/10/chartex" xmlns:cx5="http://schemas.microsoft.com/office/drawing/2016/5/11/chartex" xmlns:cx6="http://schemas.microsoft.com/office/drawing/2016/5/12/chartex" xmlns:cx7="http://schemas.microsoft.com/office/drawing/2016/5/13/chartex" xmlns:cx8="http://schemas.microsoft.com/office/drawing/2016/5/14/chartex" xmlns:mc="http://schemas.openxmlformats.org/markup-compatibility/2006" xmlns:aink="http://schemas.microsoft.com/office/drawing/2016/ink" xmlns:am3d="http://schemas.microsoft.com/office/drawing/2017/model3d" xmlns:o="urn:schemas-microsoft-com:office:office" xmlns:oel="http://schemas.microsoft.com/office/2019/extlst" xmlns:r="http://schemas.openxmlformats.org/officeDocument/2006/relationships" xmlns:m="http://schemas.openxmlformats.org/officeDocument/2006/math" xmlns:v="urn:schemas-microsoft-com:vml" xmlns:wp14="http://schemas.microsoft.com/office/word/2010/wordprocessingDrawing" xmlns:wp="http://schemas.openxmlformats.org/drawingml/2006/wordprocessingDrawing" xmlns:w10="urn:schemas-microsoft-com:office:word" xmlns:w="http://schemas.openxmlformats.org/wordprocessingml/2006/main" xmlns:w14="http://schemas.microsoft.com/office/word/2010/wordml" xmlns:w15="http://schemas.microsoft.com/office/word/2012/wordml" xmlns:w16cex="http://schemas.microsoft.com/office/word/2018/wordml/cex" xmlns:w16cid="http://schemas.microsoft.com/office/word/2016/wordml/cid" xmlns:w16="http://schemas.microsoft.com/office/word/2018/wordml" xmlns:w16du="http://schemas.microsoft.com/office/word/2023/wordml/word16du" xmlns:w16sdtdh="http://schemas.microsoft.com/office/word/2020/wordml/sdtdatahash" xmlns:w16se="http://schemas.microsoft.com/office/word/2015/wordml/symex" xmlns:wpg="http://schemas.microsoft.com/office/word/2010/wordprocessingGroup" xmlns:wpi="http://schemas.microsoft.com/office/word/2010/wordprocessingInk" xmlns:wne="http://schemas.microsoft.com/office/word/2006/wordml" xmlns:wps="http://schemas.microsoft.com/office/word/2010/wordprocessingShape" mc:Ignorable="w14 w15 w16se w16cid w16 w16cex w16sdtdh wp14">
   <w:endnote w:type="separator" w:id="-1">
     <w:p>
       <w:pPr>
@@ -6508,7 +6681,7 @@
 </file>
 
 <file path=word/footer1.xml><?xml version="1.0" encoding="utf-8"?>
-<w:ftr xmlns:wpc="http://schemas.microsoft.com/office/word/2010/wordprocessingCanvas" xmlns:cx="http://schemas.microsoft.com/office/drawing/2014/chartex" xmlns:cx1="http://schemas.microsoft.com/office/drawing/2015/9/8/chartex" xmlns:cx2="http://schemas.microsoft.com/office/drawing/2015/10/21/chartex" xmlns:cx3="http://schemas.microsoft.com/office/drawing/2016/5/9/chartex" xmlns:cx4="http://schemas.microsoft.com/office/drawing/2016/5/10/chartex" xmlns:cx5="http://schemas.microsoft.com/office/drawing/2016/5/11/chartex" xmlns:cx6="http://schemas.microsoft.com/office/drawing/2016/5/12/chartex" xmlns:cx7="http://schemas.microsoft.com/office/drawing/2016/5/13/chartex" xmlns:cx8="http://schemas.microsoft.com/office/drawing/2016/5/14/chartex" xmlns:mc="http://schemas.openxmlformats.org/markup-compatibility/2006" xmlns:aink="http://schemas.microsoft.com/office/drawing/2016/ink" xmlns:am3d="http://schemas.microsoft.com/office/drawing/2017/model3d" xmlns:o="urn:schemas-microsoft-com:office:office" xmlns:oel="http://schemas.microsoft.com/office/2019/extlst" xmlns:r="http://schemas.openxmlformats.org/officeDocument/2006/relationships" xmlns:m="http://schemas.openxmlformats.org/officeDocument/2006/math" xmlns:v="urn:schemas-microsoft-com:vml" xmlns:wp14="http://schemas.microsoft.com/office/word/2010/wordprocessingDrawing" xmlns:wp="http://schemas.openxmlformats.org/drawingml/2006/wordprocessingDrawing" xmlns:w10="urn:schemas-microsoft-com:office:word" xmlns:w="http://schemas.openxmlformats.org/wordprocessingml/2006/main" xmlns:w14="http://schemas.microsoft.com/office/word/2010/wordml" xmlns:w15="http://schemas.microsoft.com/office/word/2012/wordml" xmlns:w16cex="http://schemas.microsoft.com/office/word/2018/wordml/cex" xmlns:w16cid="http://schemas.microsoft.com/office/word/2016/wordml/cid" xmlns:w16="http://schemas.microsoft.com/office/word/2018/wordml" xmlns:w16sdtdh="http://schemas.microsoft.com/office/word/2020/wordml/sdtdatahash" xmlns:w16se="http://schemas.microsoft.com/office/word/2015/wordml/symex" xmlns:wpg="http://schemas.microsoft.com/office/word/2010/wordprocessingGroup" xmlns:wpi="http://schemas.microsoft.com/office/word/2010/wordprocessingInk" xmlns:wne="http://schemas.microsoft.com/office/word/2006/wordml" xmlns:wps="http://schemas.microsoft.com/office/word/2010/wordprocessingShape" mc:Ignorable="w14 w15 w16se w16cid w16 w16cex w16sdtdh wp14">
+<w:ftr xmlns:wpc="http://schemas.microsoft.com/office/word/2010/wordprocessingCanvas" xmlns:cx="http://schemas.microsoft.com/office/drawing/2014/chartex" xmlns:cx1="http://schemas.microsoft.com/office/drawing/2015/9/8/chartex" xmlns:cx2="http://schemas.microsoft.com/office/drawing/2015/10/21/chartex" xmlns:cx3="http://schemas.microsoft.com/office/drawing/2016/5/9/chartex" xmlns:cx4="http://schemas.microsoft.com/office/drawing/2016/5/10/chartex" xmlns:cx5="http://schemas.microsoft.com/office/drawing/2016/5/11/chartex" xmlns:cx6="http://schemas.microsoft.com/office/drawing/2016/5/12/chartex" xmlns:cx7="http://schemas.microsoft.com/office/drawing/2016/5/13/chartex" xmlns:cx8="http://schemas.microsoft.com/office/drawing/2016/5/14/chartex" xmlns:mc="http://schemas.openxmlformats.org/markup-compatibility/2006" xmlns:aink="http://schemas.microsoft.com/office/drawing/2016/ink" xmlns:am3d="http://schemas.microsoft.com/office/drawing/2017/model3d" xmlns:o="urn:schemas-microsoft-com:office:office" xmlns:oel="http://schemas.microsoft.com/office/2019/extlst" xmlns:r="http://schemas.openxmlformats.org/officeDocument/2006/relationships" xmlns:m="http://schemas.openxmlformats.org/officeDocument/2006/math" xmlns:v="urn:schemas-microsoft-com:vml" xmlns:wp14="http://schemas.microsoft.com/office/word/2010/wordprocessingDrawing" xmlns:wp="http://schemas.openxmlformats.org/drawingml/2006/wordprocessingDrawing" xmlns:w10="urn:schemas-microsoft-com:office:word" xmlns:w="http://schemas.openxmlformats.org/wordprocessingml/2006/main" xmlns:w14="http://schemas.microsoft.com/office/word/2010/wordml" xmlns:w15="http://schemas.microsoft.com/office/word/2012/wordml" xmlns:w16cex="http://schemas.microsoft.com/office/word/2018/wordml/cex" xmlns:w16cid="http://schemas.microsoft.com/office/word/2016/wordml/cid" xmlns:w16="http://schemas.microsoft.com/office/word/2018/wordml" xmlns:w16du="http://schemas.microsoft.com/office/word/2023/wordml/word16du" xmlns:w16sdtdh="http://schemas.microsoft.com/office/word/2020/wordml/sdtdatahash" xmlns:w16se="http://schemas.microsoft.com/office/word/2015/wordml/symex" xmlns:wpg="http://schemas.microsoft.com/office/word/2010/wordprocessingGroup" xmlns:wpi="http://schemas.microsoft.com/office/word/2010/wordprocessingInk" xmlns:wne="http://schemas.microsoft.com/office/word/2006/wordml" xmlns:wps="http://schemas.microsoft.com/office/word/2010/wordprocessingShape" mc:Ignorable="w14 w15 w16se w16cid w16 w16cex w16sdtdh wp14">
   <w:p>
     <w:pPr>
       <w:pStyle w:val="AIEFooter"/>
@@ -6590,7 +6763,7 @@
 </file>
 
 <file path=word/footnotes.xml><?xml version="1.0" encoding="utf-8"?>
-<w:footnotes xmlns:wpc="http://schemas.microsoft.com/office/word/2010/wordprocessingCanvas" xmlns:cx="http://schemas.microsoft.com/office/drawing/2014/chartex" xmlns:cx1="http://schemas.microsoft.com/office/drawing/2015/9/8/chartex" xmlns:cx2="http://schemas.microsoft.com/office/drawing/2015/10/21/chartex" xmlns:cx3="http://schemas.microsoft.com/office/drawing/2016/5/9/chartex" xmlns:cx4="http://schemas.microsoft.com/office/drawing/2016/5/10/chartex" xmlns:cx5="http://schemas.microsoft.com/office/drawing/2016/5/11/chartex" xmlns:cx6="http://schemas.microsoft.com/office/drawing/2016/5/12/chartex" xmlns:cx7="http://schemas.microsoft.com/office/drawing/2016/5/13/chartex" xmlns:cx8="http://schemas.microsoft.com/office/drawing/2016/5/14/chartex" xmlns:mc="http://schemas.openxmlformats.org/markup-compatibility/2006" xmlns:aink="http://schemas.microsoft.com/office/drawing/2016/ink" xmlns:am3d="http://schemas.microsoft.com/office/drawing/2017/model3d" xmlns:o="urn:schemas-microsoft-com:office:office" xmlns:oel="http://schemas.microsoft.com/office/2019/extlst" xmlns:r="http://schemas.openxmlformats.org/officeDocument/2006/relationships" xmlns:m="http://schemas.openxmlformats.org/officeDocument/2006/math" xmlns:v="urn:schemas-microsoft-com:vml" xmlns:wp14="http://schemas.microsoft.com/office/word/2010/wordprocessingDrawing" xmlns:wp="http://schemas.openxmlformats.org/drawingml/2006/wordprocessingDrawing" xmlns:w10="urn:schemas-microsoft-com:office:word" xmlns:w="http://schemas.openxmlformats.org/wordprocessingml/2006/main" xmlns:w14="http://schemas.microsoft.com/office/word/2010/wordml" xmlns:w15="http://schemas.microsoft.com/office/word/2012/wordml" xmlns:w16cex="http://schemas.microsoft.com/office/word/2018/wordml/cex" xmlns:w16cid="http://schemas.microsoft.com/office/word/2016/wordml/cid" xmlns:w16="http://schemas.microsoft.com/office/word/2018/wordml" xmlns:w16sdtdh="http://schemas.microsoft.com/office/word/2020/wordml/sdtdatahash" xmlns:w16se="http://schemas.microsoft.com/office/word/2015/wordml/symex" xmlns:wpg="http://schemas.microsoft.com/office/word/2010/wordprocessingGroup" xmlns:wpi="http://schemas.microsoft.com/office/word/2010/wordprocessingInk" xmlns:wne="http://schemas.microsoft.com/office/word/2006/wordml" xmlns:wps="http://schemas.microsoft.com/office/word/2010/wordprocessingShape" mc:Ignorable="w14 w15 w16se w16cid w16 w16cex w16sdtdh wp14">
+<w:footnotes xmlns:wpc="http://schemas.microsoft.com/office/word/2010/wordprocessingCanvas" xmlns:cx="http://schemas.microsoft.com/office/drawing/2014/chartex" xmlns:cx1="http://schemas.microsoft.com/office/drawing/2015/9/8/chartex" xmlns:cx2="http://schemas.microsoft.com/office/drawing/2015/10/21/chartex" xmlns:cx3="http://schemas.microsoft.com/office/drawing/2016/5/9/chartex" xmlns:cx4="http://schemas.microsoft.com/office/drawing/2016/5/10/chartex" xmlns:cx5="http://schemas.microsoft.com/office/drawing/2016/5/11/chartex" xmlns:cx6="http://schemas.microsoft.com/office/drawing/2016/5/12/chartex" xmlns:cx7="http://schemas.microsoft.com/office/drawing/2016/5/13/chartex" xmlns:cx8="http://schemas.microsoft.com/office/drawing/2016/5/14/chartex" xmlns:mc="http://schemas.openxmlformats.org/markup-compatibility/2006" xmlns:aink="http://schemas.microsoft.com/office/drawing/2016/ink" xmlns:am3d="http://schemas.microsoft.com/office/drawing/2017/model3d" xmlns:o="urn:schemas-microsoft-com:office:office" xmlns:oel="http://schemas.microsoft.com/office/2019/extlst" xmlns:r="http://schemas.openxmlformats.org/officeDocument/2006/relationships" xmlns:m="http://schemas.openxmlformats.org/officeDocument/2006/math" xmlns:v="urn:schemas-microsoft-com:vml" xmlns:wp14="http://schemas.microsoft.com/office/word/2010/wordprocessingDrawing" xmlns:wp="http://schemas.openxmlformats.org/drawingml/2006/wordprocessingDrawing" xmlns:w10="urn:schemas-microsoft-com:office:word" xmlns:w="http://schemas.openxmlformats.org/wordprocessingml/2006/main" xmlns:w14="http://schemas.microsoft.com/office/word/2010/wordml" xmlns:w15="http://schemas.microsoft.com/office/word/2012/wordml" xmlns:w16cex="http://schemas.microsoft.com/office/word/2018/wordml/cex" xmlns:w16cid="http://schemas.microsoft.com/office/word/2016/wordml/cid" xmlns:w16="http://schemas.microsoft.com/office/word/2018/wordml" xmlns:w16du="http://schemas.microsoft.com/office/word/2023/wordml/word16du" xmlns:w16sdtdh="http://schemas.microsoft.com/office/word/2020/wordml/sdtdatahash" xmlns:w16se="http://schemas.microsoft.com/office/word/2015/wordml/symex" xmlns:wpg="http://schemas.microsoft.com/office/word/2010/wordprocessingGroup" xmlns:wpi="http://schemas.microsoft.com/office/word/2010/wordprocessingInk" xmlns:wne="http://schemas.microsoft.com/office/word/2006/wordml" xmlns:wps="http://schemas.microsoft.com/office/word/2010/wordprocessingShape" mc:Ignorable="w14 w15 w16se w16cid w16 w16cex w16sdtdh wp14">
   <w:footnote w:type="separator" w:id="-1">
     <w:p>
       <w:pPr>
@@ -6622,7 +6795,7 @@
 </file>
 
 <file path=word/header1.xml><?xml version="1.0" encoding="utf-8"?>
-<w:hdr xmlns:wpc="http://schemas.microsoft.com/office/word/2010/wordprocessingCanvas" xmlns:cx="http://schemas.microsoft.com/office/drawing/2014/chartex" xmlns:cx1="http://schemas.microsoft.com/office/drawing/2015/9/8/chartex" xmlns:cx2="http://schemas.microsoft.com/office/drawing/2015/10/21/chartex" xmlns:cx3="http://schemas.microsoft.com/office/drawing/2016/5/9/chartex" xmlns:cx4="http://schemas.microsoft.com/office/drawing/2016/5/10/chartex" xmlns:cx5="http://schemas.microsoft.com/office/drawing/2016/5/11/chartex" xmlns:cx6="http://schemas.microsoft.com/office/drawing/2016/5/12/chartex" xmlns:cx7="http://schemas.microsoft.com/office/drawing/2016/5/13/chartex" xmlns:cx8="http://schemas.microsoft.com/office/drawing/2016/5/14/chartex" xmlns:mc="http://schemas.openxmlformats.org/markup-compatibility/2006" xmlns:aink="http://schemas.microsoft.com/office/drawing/2016/ink" xmlns:am3d="http://schemas.microsoft.com/office/drawing/2017/model3d" xmlns:o="urn:schemas-microsoft-com:office:office" xmlns:oel="http://schemas.microsoft.com/office/2019/extlst" xmlns:r="http://schemas.openxmlformats.org/officeDocument/2006/relationships" xmlns:m="http://schemas.openxmlformats.org/officeDocument/2006/math" xmlns:v="urn:schemas-microsoft-com:vml" xmlns:wp14="http://schemas.microsoft.com/office/word/2010/wordprocessingDrawing" xmlns:wp="http://schemas.openxmlformats.org/drawingml/2006/wordprocessingDrawing" xmlns:w10="urn:schemas-microsoft-com:office:word" xmlns:w="http://schemas.openxmlformats.org/wordprocessingml/2006/main" xmlns:w14="http://schemas.microsoft.com/office/word/2010/wordml" xmlns:w15="http://schemas.microsoft.com/office/word/2012/wordml" xmlns:w16cex="http://schemas.microsoft.com/office/word/2018/wordml/cex" xmlns:w16cid="http://schemas.microsoft.com/office/word/2016/wordml/cid" xmlns:w16="http://schemas.microsoft.com/office/word/2018/wordml" xmlns:w16sdtdh="http://schemas.microsoft.com/office/word/2020/wordml/sdtdatahash" xmlns:w16se="http://schemas.microsoft.com/office/word/2015/wordml/symex" xmlns:wpg="http://schemas.microsoft.com/office/word/2010/wordprocessingGroup" xmlns:wpi="http://schemas.microsoft.com/office/word/2010/wordprocessingInk" xmlns:wne="http://schemas.microsoft.com/office/word/2006/wordml" xmlns:wps="http://schemas.microsoft.com/office/word/2010/wordprocessingShape" mc:Ignorable="w14 w15 w16se w16cid w16 w16cex w16sdtdh wp14">
+<w:hdr xmlns:wpc="http://schemas.microsoft.com/office/word/2010/wordprocessingCanvas" xmlns:cx="http://schemas.microsoft.com/office/drawing/2014/chartex" xmlns:cx1="http://schemas.microsoft.com/office/drawing/2015/9/8/chartex" xmlns:cx2="http://schemas.microsoft.com/office/drawing/2015/10/21/chartex" xmlns:cx3="http://schemas.microsoft.com/office/drawing/2016/5/9/chartex" xmlns:cx4="http://schemas.microsoft.com/office/drawing/2016/5/10/chartex" xmlns:cx5="http://schemas.microsoft.com/office/drawing/2016/5/11/chartex" xmlns:cx6="http://schemas.microsoft.com/office/drawing/2016/5/12/chartex" xmlns:cx7="http://schemas.microsoft.com/office/drawing/2016/5/13/chartex" xmlns:cx8="http://schemas.microsoft.com/office/drawing/2016/5/14/chartex" xmlns:mc="http://schemas.openxmlformats.org/markup-compatibility/2006" xmlns:aink="http://schemas.microsoft.com/office/drawing/2016/ink" xmlns:am3d="http://schemas.microsoft.com/office/drawing/2017/model3d" xmlns:o="urn:schemas-microsoft-com:office:office" xmlns:oel="http://schemas.microsoft.com/office/2019/extlst" xmlns:r="http://schemas.openxmlformats.org/officeDocument/2006/relationships" xmlns:m="http://schemas.openxmlformats.org/officeDocument/2006/math" xmlns:v="urn:schemas-microsoft-com:vml" xmlns:wp14="http://schemas.microsoft.com/office/word/2010/wordprocessingDrawing" xmlns:wp="http://schemas.openxmlformats.org/drawingml/2006/wordprocessingDrawing" xmlns:w10="urn:schemas-microsoft-com:office:word" xmlns:w="http://schemas.openxmlformats.org/wordprocessingml/2006/main" xmlns:w14="http://schemas.microsoft.com/office/word/2010/wordml" xmlns:w15="http://schemas.microsoft.com/office/word/2012/wordml" xmlns:w16cex="http://schemas.microsoft.com/office/word/2018/wordml/cex" xmlns:w16cid="http://schemas.microsoft.com/office/word/2016/wordml/cid" xmlns:w16="http://schemas.microsoft.com/office/word/2018/wordml" xmlns:w16du="http://schemas.microsoft.com/office/word/2023/wordml/word16du" xmlns:w16sdtdh="http://schemas.microsoft.com/office/word/2020/wordml/sdtdatahash" xmlns:w16se="http://schemas.microsoft.com/office/word/2015/wordml/symex" xmlns:wpg="http://schemas.microsoft.com/office/word/2010/wordprocessingGroup" xmlns:wpi="http://schemas.microsoft.com/office/word/2010/wordprocessingInk" xmlns:wne="http://schemas.microsoft.com/office/word/2006/wordml" xmlns:wps="http://schemas.microsoft.com/office/word/2010/wordprocessingShape" mc:Ignorable="w14 w15 w16se w16cid w16 w16cex w16sdtdh wp14">
   <w:p>
     <w:pPr>
       <w:pStyle w:val="AIEDocumentDifferentiation"/>
@@ -6720,7 +6893,7 @@
 </file>
 
 <file path=word/numbering.xml><?xml version="1.0" encoding="utf-8"?>
-<w:numbering xmlns:wpc="http://schemas.microsoft.com/office/word/2010/wordprocessingCanvas" xmlns:cx="http://schemas.microsoft.com/office/drawing/2014/chartex" xmlns:cx1="http://schemas.microsoft.com/office/drawing/2015/9/8/chartex" xmlns:cx2="http://schemas.microsoft.com/office/drawing/2015/10/21/chartex" xmlns:cx3="http://schemas.microsoft.com/office/drawing/2016/5/9/chartex" xmlns:cx4="http://schemas.microsoft.com/office/drawing/2016/5/10/chartex" xmlns:cx5="http://schemas.microsoft.com/office/drawing/2016/5/11/chartex" xmlns:cx6="http://schemas.microsoft.com/office/drawing/2016/5/12/chartex" xmlns:cx7="http://schemas.microsoft.com/office/drawing/2016/5/13/chartex" xmlns:cx8="http://schemas.microsoft.com/office/drawing/2016/5/14/chartex" xmlns:mc="http://schemas.openxmlformats.org/markup-compatibility/2006" xmlns:aink="http://schemas.microsoft.com/office/drawing/2016/ink" xmlns:am3d="http://schemas.microsoft.com/office/drawing/2017/model3d" xmlns:o="urn:schemas-microsoft-com:office:office" xmlns:oel="http://schemas.microsoft.com/office/2019/extlst" xmlns:r="http://schemas.openxmlformats.org/officeDocument/2006/relationships" xmlns:m="http://schemas.openxmlformats.org/officeDocument/2006/math" xmlns:v="urn:schemas-microsoft-com:vml" xmlns:wp14="http://schemas.microsoft.com/office/word/2010/wordprocessingDrawing" xmlns:wp="http://schemas.openxmlformats.org/drawingml/2006/wordprocessingDrawing" xmlns:w10="urn:schemas-microsoft-com:office:word" xmlns:w="http://schemas.openxmlformats.org/wordprocessingml/2006/main" xmlns:w14="http://schemas.microsoft.com/office/word/2010/wordml" xmlns:w15="http://schemas.microsoft.com/office/word/2012/wordml" xmlns:w16cex="http://schemas.microsoft.com/office/word/2018/wordml/cex" xmlns:w16cid="http://schemas.microsoft.com/office/word/2016/wordml/cid" xmlns:w16="http://schemas.microsoft.com/office/word/2018/wordml" xmlns:w16sdtdh="http://schemas.microsoft.com/office/word/2020/wordml/sdtdatahash" xmlns:w16se="http://schemas.microsoft.com/office/word/2015/wordml/symex" xmlns:wpg="http://schemas.microsoft.com/office/word/2010/wordprocessingGroup" xmlns:wpi="http://schemas.microsoft.com/office/word/2010/wordprocessingInk" xmlns:wne="http://schemas.microsoft.com/office/word/2006/wordml" xmlns:wps="http://schemas.microsoft.com/office/word/2010/wordprocessingShape" mc:Ignorable="w14 w15 w16se w16cid w16 w16cex w16sdtdh wp14">
+<w:numbering xmlns:wpc="http://schemas.microsoft.com/office/word/2010/wordprocessingCanvas" xmlns:cx="http://schemas.microsoft.com/office/drawing/2014/chartex" xmlns:cx1="http://schemas.microsoft.com/office/drawing/2015/9/8/chartex" xmlns:cx2="http://schemas.microsoft.com/office/drawing/2015/10/21/chartex" xmlns:cx3="http://schemas.microsoft.com/office/drawing/2016/5/9/chartex" xmlns:cx4="http://schemas.microsoft.com/office/drawing/2016/5/10/chartex" xmlns:cx5="http://schemas.microsoft.com/office/drawing/2016/5/11/chartex" xmlns:cx6="http://schemas.microsoft.com/office/drawing/2016/5/12/chartex" xmlns:cx7="http://schemas.microsoft.com/office/drawing/2016/5/13/chartex" xmlns:cx8="http://schemas.microsoft.com/office/drawing/2016/5/14/chartex" xmlns:mc="http://schemas.openxmlformats.org/markup-compatibility/2006" xmlns:aink="http://schemas.microsoft.com/office/drawing/2016/ink" xmlns:am3d="http://schemas.microsoft.com/office/drawing/2017/model3d" xmlns:o="urn:schemas-microsoft-com:office:office" xmlns:oel="http://schemas.microsoft.com/office/2019/extlst" xmlns:r="http://schemas.openxmlformats.org/officeDocument/2006/relationships" xmlns:m="http://schemas.openxmlformats.org/officeDocument/2006/math" xmlns:v="urn:schemas-microsoft-com:vml" xmlns:wp14="http://schemas.microsoft.com/office/word/2010/wordprocessingDrawing" xmlns:wp="http://schemas.openxmlformats.org/drawingml/2006/wordprocessingDrawing" xmlns:w10="urn:schemas-microsoft-com:office:word" xmlns:w="http://schemas.openxmlformats.org/wordprocessingml/2006/main" xmlns:w14="http://schemas.microsoft.com/office/word/2010/wordml" xmlns:w15="http://schemas.microsoft.com/office/word/2012/wordml" xmlns:w16cex="http://schemas.microsoft.com/office/word/2018/wordml/cex" xmlns:w16cid="http://schemas.microsoft.com/office/word/2016/wordml/cid" xmlns:w16="http://schemas.microsoft.com/office/word/2018/wordml" xmlns:w16du="http://schemas.microsoft.com/office/word/2023/wordml/word16du" xmlns:w16sdtdh="http://schemas.microsoft.com/office/word/2020/wordml/sdtdatahash" xmlns:w16se="http://schemas.microsoft.com/office/word/2015/wordml/symex" xmlns:wpg="http://schemas.microsoft.com/office/word/2010/wordprocessingGroup" xmlns:wpi="http://schemas.microsoft.com/office/word/2010/wordprocessingInk" xmlns:wne="http://schemas.microsoft.com/office/word/2006/wordml" xmlns:wps="http://schemas.microsoft.com/office/word/2010/wordprocessingShape" mc:Ignorable="w14 w15 w16se w16cid w16 w16cex w16sdtdh wp14">
   <w:abstractNum w:abstractNumId="0" w15:restartNumberingAfterBreak="0">
     <w:nsid w:val="FFFFFF88"/>
     <w:multiLevelType w:val="singleLevel"/>
@@ -11678,10 +11851,101 @@
 </file>
 
 <file path=customXml/item1.xml><?xml version="1.0" encoding="utf-8"?>
-<b:Sources xmlns:b="http://schemas.openxmlformats.org/officeDocument/2006/bibliography" xmlns="http://schemas.openxmlformats.org/officeDocument/2006/bibliography" SelectedStyle="\APA.XSL" StyleName="APA"/>
+<p:properties xmlns:p="http://schemas.microsoft.com/office/2006/metadata/properties" xmlns:xsi="http://www.w3.org/2001/XMLSchema-instance" xmlns:pc="http://schemas.microsoft.com/office/infopath/2007/PartnerControls">
+  <documentManagement>
+    <faa942b5acfd414d8b05c736490b163d xmlns="829a6d25-aeff-4421-995e-843ed241d769">
+      <Terms xmlns="http://schemas.microsoft.com/office/infopath/2007/PartnerControls">
+        <TermInfo xmlns="http://schemas.microsoft.com/office/infopath/2007/PartnerControls">
+          <TermName xmlns="http://schemas.microsoft.com/office/infopath/2007/PartnerControls">Template</TermName>
+          <TermId xmlns="http://schemas.microsoft.com/office/infopath/2007/PartnerControls">2052b62c-f92b-4b39-896d-302f16a65d2f</TermId>
+        </TermInfo>
+      </Terms>
+    </faa942b5acfd414d8b05c736490b163d>
+    <IconOverlay xmlns="http://schemas.microsoft.com/sharepoint/v4" xsi:nil="true"/>
+    <ie769fd79bdb4ad39881c126498b8aad xmlns="829a6d25-aeff-4421-995e-843ed241d769">
+      <Terms xmlns="http://schemas.microsoft.com/office/infopath/2007/PartnerControls">
+        <TermInfo xmlns="http://schemas.microsoft.com/office/infopath/2007/PartnerControls">
+          <TermName xmlns="http://schemas.microsoft.com/office/infopath/2007/PartnerControls">Australia</TermName>
+          <TermId xmlns="http://schemas.microsoft.com/office/infopath/2007/PartnerControls">5858050a-e145-449c-9fc0-a43bf552d5d4</TermId>
+        </TermInfo>
+        <TermInfo xmlns="http://schemas.microsoft.com/office/infopath/2007/PartnerControls">
+          <TermName xmlns="http://schemas.microsoft.com/office/infopath/2007/PartnerControls">USA</TermName>
+          <TermId xmlns="http://schemas.microsoft.com/office/infopath/2007/PartnerControls">5f1bb659-ba82-4df1-a9c0-762e11d2432f</TermId>
+        </TermInfo>
+        <TermInfo xmlns="http://schemas.microsoft.com/office/infopath/2007/PartnerControls">
+          <TermName xmlns="http://schemas.microsoft.com/office/infopath/2007/PartnerControls">Seattle</TermName>
+          <TermId xmlns="http://schemas.microsoft.com/office/infopath/2007/PartnerControls">82d41991-cd5c-4364-a396-1ed9ba5c9d2d</TermId>
+        </TermInfo>
+        <TermInfo xmlns="http://schemas.microsoft.com/office/infopath/2007/PartnerControls">
+          <TermName xmlns="http://schemas.microsoft.com/office/infopath/2007/PartnerControls">Lafayette</TermName>
+          <TermId xmlns="http://schemas.microsoft.com/office/infopath/2007/PartnerControls">13b99371-1845-401d-b654-fad02cb86fc4</TermId>
+        </TermInfo>
+      </Terms>
+    </ie769fd79bdb4ad39881c126498b8aad>
+    <_ModernAudienceTargetUserField xmlns="7524d58d-8108-4a7c-838e-de683ad823fc">
+      <UserInfo>
+        <DisplayName>c:0t.c|tenant|34d77949-c869-4500-b098-dd3f73791fd7</DisplayName>
+        <AccountId>35</AccountId>
+        <AccountType/>
+      </UserInfo>
+    </_ModernAudienceTargetUserField>
+    <a48278fba8d84077bbb94e1e70001189 xmlns="829a6d25-aeff-4421-995e-843ed241d769">
+      <Terms xmlns="http://schemas.microsoft.com/office/infopath/2007/PartnerControls">
+        <TermInfo xmlns="http://schemas.microsoft.com/office/infopath/2007/PartnerControls">
+          <TermName xmlns="http://schemas.microsoft.com/office/infopath/2007/PartnerControls">AIE Doc</TermName>
+          <TermId xmlns="http://schemas.microsoft.com/office/infopath/2007/PartnerControls">b4ab19ba-251e-4cb2-93d8-fd7f661ee356</TermId>
+        </TermInfo>
+        <TermInfo xmlns="http://schemas.microsoft.com/office/infopath/2007/PartnerControls">
+          <TermName xmlns="http://schemas.microsoft.com/office/infopath/2007/PartnerControls">Writing/Editing/Publishing</TermName>
+          <TermId xmlns="http://schemas.microsoft.com/office/infopath/2007/PartnerControls">ee6528d5-e64f-4a09-9383-d77c8cc5ad53</TermId>
+        </TermInfo>
+      </Terms>
+    </a48278fba8d84077bbb94e1e70001189>
+    <ce9859e6104548e287ee2afca4086ff8 xmlns="829a6d25-aeff-4421-995e-843ed241d769">
+      <Terms xmlns="http://schemas.microsoft.com/office/infopath/2007/PartnerControls">
+        <TermInfo xmlns="http://schemas.microsoft.com/office/infopath/2007/PartnerControls">
+          <TermName xmlns="http://schemas.microsoft.com/office/infopath/2007/PartnerControls">Executive</TermName>
+          <TermId xmlns="http://schemas.microsoft.com/office/infopath/2007/PartnerControls">34e2a94b-1e20-45ff-95f3-7511823aee61</TermId>
+        </TermInfo>
+      </Terms>
+    </ce9859e6104548e287ee2afca4086ff8>
+    <Document_Version xmlns="829a6d25-aeff-4421-995e-843ed241d769">4.0</Document_Version>
+    <TaxCatchAll xmlns="829a6d25-aeff-4421-995e-843ed241d769">
+      <Value>33</Value>
+      <Value>32</Value>
+      <Value>26</Value>
+      <Value>43</Value>
+      <Value>93</Value>
+      <Value>23</Value>
+      <Value>84</Value>
+      <Value>34</Value>
+    </TaxCatchAll>
+    <SharedWithUsers xmlns="71111bed-37cb-4d26-b55b-68ca1aff01e3">
+      <UserInfo>
+        <DisplayName>Adam Walsh</DisplayName>
+        <AccountId>35</AccountId>
+        <AccountType/>
+      </UserInfo>
+      <UserInfo>
+        <DisplayName>Alexandra Mannell</DisplayName>
+        <AccountId>175</AccountId>
+        <AccountType/>
+      </UserInfo>
+    </SharedWithUsers>
+  </documentManagement>
+</p:properties>
 </file>
 
 <file path=customXml/item2.xml><?xml version="1.0" encoding="utf-8"?>
+<?mso-contentType ?>
+<FormTemplates xmlns="http://schemas.microsoft.com/sharepoint/v3/contenttype/forms">
+  <Display>DocumentLibraryForm</Display>
+  <Edit>DocumentLibraryForm</Edit>
+  <New>DocumentLibraryForm</New>
+</FormTemplates>
+</file>
+
+<file path=customXml/item3.xml><?xml version="1.0" encoding="utf-8"?>
 <ct:contentTypeSchema xmlns:ct="http://schemas.microsoft.com/office/2006/metadata/contentType" xmlns:ma="http://schemas.microsoft.com/office/2006/metadata/properties/metaAttributes" ct:_="" ma:_="" ma:contentTypeName="Intranet Document" ma:contentTypeID="0x010100B7E1182C2EDC489CA872C34DBF33DBA200EFCC94D00A6F5E4486CE2DE7D3649F95" ma:contentTypeVersion="34" ma:contentTypeDescription="AIE document metadata based on Document" ma:contentTypeScope="" ma:versionID="f6b2867e4618c0fdf78ebf6cf79e4417">
   <xsd:schema xmlns:xsd="http://www.w3.org/2001/XMLSchema" xmlns:xs="http://www.w3.org/2001/XMLSchema" xmlns:p="http://schemas.microsoft.com/office/2006/metadata/properties" xmlns:ns1="http://schemas.microsoft.com/sharepoint/v3" xmlns:ns2="829a6d25-aeff-4421-995e-843ed241d769" xmlns:ns3="71111bed-37cb-4d26-b55b-68ca1aff01e3" xmlns:ns4="7524d58d-8108-4a7c-838e-de683ad823fc" xmlns:ns5="http://schemas.microsoft.com/sharepoint/v4" targetNamespace="http://schemas.microsoft.com/office/2006/metadata/properties" ma:root="true" ma:fieldsID="f59d8ee2ec0b8bb7f371076576e36910" ns1:_="" ns2:_="" ns3:_="" ns4:_="" ns5:_="">
     <xsd:import namespace="http://schemas.microsoft.com/sharepoint/v3"/>
@@ -12049,110 +12313,32 @@
 </ct:contentTypeSchema>
 </file>
 
-<file path=customXml/item3.xml><?xml version="1.0" encoding="utf-8"?>
-<?mso-contentType ?>
-<FormTemplates xmlns="http://schemas.microsoft.com/sharepoint/v3/contenttype/forms">
-  <Display>DocumentLibraryForm</Display>
-  <Edit>DocumentLibraryForm</Edit>
-  <New>DocumentLibraryForm</New>
-</FormTemplates>
-</file>
-
 <file path=customXml/item4.xml><?xml version="1.0" encoding="utf-8"?>
-<p:properties xmlns:p="http://schemas.microsoft.com/office/2006/metadata/properties" xmlns:xsi="http://www.w3.org/2001/XMLSchema-instance" xmlns:pc="http://schemas.microsoft.com/office/infopath/2007/PartnerControls">
-  <documentManagement>
-    <faa942b5acfd414d8b05c736490b163d xmlns="829a6d25-aeff-4421-995e-843ed241d769">
-      <Terms xmlns="http://schemas.microsoft.com/office/infopath/2007/PartnerControls">
-        <TermInfo xmlns="http://schemas.microsoft.com/office/infopath/2007/PartnerControls">
-          <TermName xmlns="http://schemas.microsoft.com/office/infopath/2007/PartnerControls">Template</TermName>
-          <TermId xmlns="http://schemas.microsoft.com/office/infopath/2007/PartnerControls">2052b62c-f92b-4b39-896d-302f16a65d2f</TermId>
-        </TermInfo>
-      </Terms>
-    </faa942b5acfd414d8b05c736490b163d>
-    <IconOverlay xmlns="http://schemas.microsoft.com/sharepoint/v4" xsi:nil="true"/>
-    <ie769fd79bdb4ad39881c126498b8aad xmlns="829a6d25-aeff-4421-995e-843ed241d769">
-      <Terms xmlns="http://schemas.microsoft.com/office/infopath/2007/PartnerControls">
-        <TermInfo xmlns="http://schemas.microsoft.com/office/infopath/2007/PartnerControls">
-          <TermName xmlns="http://schemas.microsoft.com/office/infopath/2007/PartnerControls">Australia</TermName>
-          <TermId xmlns="http://schemas.microsoft.com/office/infopath/2007/PartnerControls">5858050a-e145-449c-9fc0-a43bf552d5d4</TermId>
-        </TermInfo>
-        <TermInfo xmlns="http://schemas.microsoft.com/office/infopath/2007/PartnerControls">
-          <TermName xmlns="http://schemas.microsoft.com/office/infopath/2007/PartnerControls">USA</TermName>
-          <TermId xmlns="http://schemas.microsoft.com/office/infopath/2007/PartnerControls">5f1bb659-ba82-4df1-a9c0-762e11d2432f</TermId>
-        </TermInfo>
-        <TermInfo xmlns="http://schemas.microsoft.com/office/infopath/2007/PartnerControls">
-          <TermName xmlns="http://schemas.microsoft.com/office/infopath/2007/PartnerControls">Seattle</TermName>
-          <TermId xmlns="http://schemas.microsoft.com/office/infopath/2007/PartnerControls">82d41991-cd5c-4364-a396-1ed9ba5c9d2d</TermId>
-        </TermInfo>
-        <TermInfo xmlns="http://schemas.microsoft.com/office/infopath/2007/PartnerControls">
-          <TermName xmlns="http://schemas.microsoft.com/office/infopath/2007/PartnerControls">Lafayette</TermName>
-          <TermId xmlns="http://schemas.microsoft.com/office/infopath/2007/PartnerControls">13b99371-1845-401d-b654-fad02cb86fc4</TermId>
-        </TermInfo>
-      </Terms>
-    </ie769fd79bdb4ad39881c126498b8aad>
-    <_ModernAudienceTargetUserField xmlns="7524d58d-8108-4a7c-838e-de683ad823fc">
-      <UserInfo>
-        <DisplayName>c:0t.c|tenant|34d77949-c869-4500-b098-dd3f73791fd7</DisplayName>
-        <AccountId>35</AccountId>
-        <AccountType/>
-      </UserInfo>
-    </_ModernAudienceTargetUserField>
-    <a48278fba8d84077bbb94e1e70001189 xmlns="829a6d25-aeff-4421-995e-843ed241d769">
-      <Terms xmlns="http://schemas.microsoft.com/office/infopath/2007/PartnerControls">
-        <TermInfo xmlns="http://schemas.microsoft.com/office/infopath/2007/PartnerControls">
-          <TermName xmlns="http://schemas.microsoft.com/office/infopath/2007/PartnerControls">AIE Doc</TermName>
-          <TermId xmlns="http://schemas.microsoft.com/office/infopath/2007/PartnerControls">b4ab19ba-251e-4cb2-93d8-fd7f661ee356</TermId>
-        </TermInfo>
-        <TermInfo xmlns="http://schemas.microsoft.com/office/infopath/2007/PartnerControls">
-          <TermName xmlns="http://schemas.microsoft.com/office/infopath/2007/PartnerControls">Writing/Editing/Publishing</TermName>
-          <TermId xmlns="http://schemas.microsoft.com/office/infopath/2007/PartnerControls">ee6528d5-e64f-4a09-9383-d77c8cc5ad53</TermId>
-        </TermInfo>
-      </Terms>
-    </a48278fba8d84077bbb94e1e70001189>
-    <ce9859e6104548e287ee2afca4086ff8 xmlns="829a6d25-aeff-4421-995e-843ed241d769">
-      <Terms xmlns="http://schemas.microsoft.com/office/infopath/2007/PartnerControls">
-        <TermInfo xmlns="http://schemas.microsoft.com/office/infopath/2007/PartnerControls">
-          <TermName xmlns="http://schemas.microsoft.com/office/infopath/2007/PartnerControls">Executive</TermName>
-          <TermId xmlns="http://schemas.microsoft.com/office/infopath/2007/PartnerControls">34e2a94b-1e20-45ff-95f3-7511823aee61</TermId>
-        </TermInfo>
-      </Terms>
-    </ce9859e6104548e287ee2afca4086ff8>
-    <Document_Version xmlns="829a6d25-aeff-4421-995e-843ed241d769">4.0</Document_Version>
-    <TaxCatchAll xmlns="829a6d25-aeff-4421-995e-843ed241d769">
-      <Value>33</Value>
-      <Value>32</Value>
-      <Value>26</Value>
-      <Value>43</Value>
-      <Value>93</Value>
-      <Value>23</Value>
-      <Value>84</Value>
-      <Value>34</Value>
-    </TaxCatchAll>
-    <SharedWithUsers xmlns="71111bed-37cb-4d26-b55b-68ca1aff01e3">
-      <UserInfo>
-        <DisplayName>Adam Walsh</DisplayName>
-        <AccountId>35</AccountId>
-        <AccountType/>
-      </UserInfo>
-      <UserInfo>
-        <DisplayName>Alexandra Mannell</DisplayName>
-        <AccountId>175</AccountId>
-        <AccountType/>
-      </UserInfo>
-    </SharedWithUsers>
-  </documentManagement>
-</p:properties>
+<b:Sources xmlns:b="http://schemas.openxmlformats.org/officeDocument/2006/bibliography" xmlns="http://schemas.openxmlformats.org/officeDocument/2006/bibliography" SelectedStyle="\APA.XSL" StyleName="APA"/>
 </file>
 
 <file path=customXml/itemProps1.xml><?xml version="1.0" encoding="utf-8"?>
-<ds:datastoreItem xmlns:ds="http://schemas.openxmlformats.org/officeDocument/2006/customXml" ds:itemID="{76276FCD-3B4B-42F3-86EA-63D2665D6669}">
+<ds:datastoreItem xmlns:ds="http://schemas.openxmlformats.org/officeDocument/2006/customXml" ds:itemID="{E8288489-1C45-4BBF-A03C-4E8B53A3DB66}">
   <ds:schemaRefs>
-    <ds:schemaRef ds:uri="http://schemas.openxmlformats.org/officeDocument/2006/bibliography"/>
+    <ds:schemaRef ds:uri="http://schemas.microsoft.com/office/2006/metadata/properties"/>
+    <ds:schemaRef ds:uri="http://schemas.microsoft.com/office/infopath/2007/PartnerControls"/>
+    <ds:schemaRef ds:uri="829a6d25-aeff-4421-995e-843ed241d769"/>
+    <ds:schemaRef ds:uri="http://schemas.microsoft.com/sharepoint/v4"/>
+    <ds:schemaRef ds:uri="7524d58d-8108-4a7c-838e-de683ad823fc"/>
+    <ds:schemaRef ds:uri="71111bed-37cb-4d26-b55b-68ca1aff01e3"/>
   </ds:schemaRefs>
 </ds:datastoreItem>
 </file>
 
 <file path=customXml/itemProps2.xml><?xml version="1.0" encoding="utf-8"?>
+<ds:datastoreItem xmlns:ds="http://schemas.openxmlformats.org/officeDocument/2006/customXml" ds:itemID="{DE37A20B-E0CC-4E44-9BD7-47AF818D4D1C}">
+  <ds:schemaRefs>
+    <ds:schemaRef ds:uri="http://schemas.microsoft.com/sharepoint/v3/contenttype/forms"/>
+  </ds:schemaRefs>
+</ds:datastoreItem>
+</file>
+
+<file path=customXml/itemProps3.xml><?xml version="1.0" encoding="utf-8"?>
 <ds:datastoreItem xmlns:ds="http://schemas.openxmlformats.org/officeDocument/2006/customXml" ds:itemID="{397CDEC1-521D-4BE7-8315-E4625C0E6E06}">
   <ds:schemaRefs>
     <ds:schemaRef ds:uri="http://schemas.microsoft.com/office/2006/metadata/contentType"/>
@@ -12174,23 +12360,10 @@
 </ds:datastoreItem>
 </file>
 
-<file path=customXml/itemProps3.xml><?xml version="1.0" encoding="utf-8"?>
-<ds:datastoreItem xmlns:ds="http://schemas.openxmlformats.org/officeDocument/2006/customXml" ds:itemID="{DE37A20B-E0CC-4E44-9BD7-47AF818D4D1C}">
+<file path=customXml/itemProps4.xml><?xml version="1.0" encoding="utf-8"?>
+<ds:datastoreItem xmlns:ds="http://schemas.openxmlformats.org/officeDocument/2006/customXml" ds:itemID="{76276FCD-3B4B-42F3-86EA-63D2665D6669}">
   <ds:schemaRefs>
-    <ds:schemaRef ds:uri="http://schemas.microsoft.com/sharepoint/v3/contenttype/forms"/>
-  </ds:schemaRefs>
-</ds:datastoreItem>
-</file>
-
-<file path=customXml/itemProps4.xml><?xml version="1.0" encoding="utf-8"?>
-<ds:datastoreItem xmlns:ds="http://schemas.openxmlformats.org/officeDocument/2006/customXml" ds:itemID="{E8288489-1C45-4BBF-A03C-4E8B53A3DB66}">
-  <ds:schemaRefs>
-    <ds:schemaRef ds:uri="http://schemas.microsoft.com/office/2006/metadata/properties"/>
-    <ds:schemaRef ds:uri="http://schemas.microsoft.com/office/infopath/2007/PartnerControls"/>
-    <ds:schemaRef ds:uri="829a6d25-aeff-4421-995e-843ed241d769"/>
-    <ds:schemaRef ds:uri="http://schemas.microsoft.com/sharepoint/v4"/>
-    <ds:schemaRef ds:uri="7524d58d-8108-4a7c-838e-de683ad823fc"/>
-    <ds:schemaRef ds:uri="71111bed-37cb-4d26-b55b-68ca1aff01e3"/>
+    <ds:schemaRef ds:uri="http://schemas.openxmlformats.org/officeDocument/2006/bibliography"/>
   </ds:schemaRefs>
 </ds:datastoreItem>
 </file>
</xml_diff>

<commit_message>
Add intro and fix collisions
</commit_message>
<xml_diff>
--- a/Assessment 4/2023 Introduction to CPlusPlus - Task 4 Cover Sheet.docx
+++ b/Assessment 4/2023 Introduction to CPlusPlus - Task 4 Cover Sheet.docx
@@ -711,6 +711,32 @@
       </w:r>
       <w:r>
         <w:t>: 26/05/2023.</w:t>
+      </w:r>
+    </w:p>
+    <w:p>
+      <w:pPr>
+        <w:pStyle w:val="AIEStandard"/>
+      </w:pPr>
+      <w:r>
+        <w:rPr>
+          <w:b/>
+          <w:bCs/>
+        </w:rPr>
+        <w:t>Link to version control repository commit history</w:t>
+      </w:r>
+      <w:r>
+        <w:t xml:space="preserve">: </w:t>
+      </w:r>
+      <w:hyperlink r:id="rId11" w:history="1">
+        <w:r>
+          <w:rPr>
+            <w:rStyle w:val="Hyperlink"/>
+          </w:rPr>
+          <w:t>Link</w:t>
+        </w:r>
+      </w:hyperlink>
+      <w:r>
+        <w:t>.</w:t>
       </w:r>
     </w:p>
     <w:p>
@@ -2798,6 +2824,7 @@
         </w:rPr>
       </w:pPr>
       <w:r>
+        <w:lastRenderedPageBreak/>
         <w:br w:type="page"/>
       </w:r>
     </w:p>
@@ -3375,10 +3402,7 @@
         <w:contextualSpacing/>
       </w:pPr>
       <w:r>
-        <w:t>Projectiles despawn on collision or leaving game scen</w:t>
-      </w:r>
-      <w:r>
-        <w:t>e</w:t>
+        <w:t>Projectiles despawn on collision or leaving game scene</w:t>
       </w:r>
     </w:p>
     <w:p>
@@ -6570,11 +6594,7 @@
     </w:p>
     <w:p>
       <w:pPr>
-        <w:pStyle w:val="ListParagraph"/>
-        <w:numPr>
-          <w:ilvl w:val="0"/>
-          <w:numId w:val="26"/>
-        </w:numPr>
+        <w:pStyle w:val="Normal1"/>
       </w:pPr>
       <w:r>
         <w:t>Collision detection</w:t>
@@ -6845,6 +6865,7 @@
         </w:numPr>
         <w:contextualSpacing/>
       </w:pPr>
+      <w:bookmarkStart w:id="23" w:name="_Hlk146271819"/>
       <w:r>
         <w:t xml:space="preserve">I need to remember that to instantiate class (B) from class (A), the referencing class (A) needs to </w:t>
       </w:r>
@@ -6859,6 +6880,7 @@
         <w:t xml:space="preserve"> the header file of class (B).</w:t>
       </w:r>
     </w:p>
+    <w:bookmarkEnd w:id="23"/>
     <w:p>
       <w:pPr>
         <w:pStyle w:val="AIEStandard"/>
@@ -6934,11 +6956,11 @@
         <w:pStyle w:val="AIEHL3"/>
         <w:contextualSpacing/>
       </w:pPr>
-      <w:bookmarkStart w:id="23" w:name="_Toc134369373"/>
+      <w:bookmarkStart w:id="24" w:name="_Toc134369373"/>
       <w:r>
         <w:t>Functions / methods</w:t>
       </w:r>
-      <w:bookmarkEnd w:id="23"/>
+      <w:bookmarkEnd w:id="24"/>
     </w:p>
     <w:p>
       <w:pPr>
@@ -7023,7 +7045,141 @@
       <w:r>
         <w:t>. A neat header file naming convention does not necessarily make for source code that is easier to read.</w:t>
       </w:r>
-      <w:bookmarkStart w:id="24" w:name="_Toc134369374"/>
+      <w:bookmarkStart w:id="25" w:name="_Toc134369374"/>
+    </w:p>
+    <w:p>
+      <w:pPr>
+        <w:pStyle w:val="AIEHL3"/>
+        <w:contextualSpacing/>
+        <w:rPr>
+          <w:b w:val="0"/>
+          <w:sz w:val="32"/>
+        </w:rPr>
+      </w:pPr>
+      <w:r>
+        <w:lastRenderedPageBreak/>
+        <w:t xml:space="preserve">Collision </w:t>
+      </w:r>
+      <w:r>
+        <w:t>detection</w:t>
+      </w:r>
+    </w:p>
+    <w:p>
+      <w:pPr>
+        <w:pStyle w:val="AIEHL3"/>
+        <w:numPr>
+          <w:ilvl w:val="0"/>
+          <w:numId w:val="32"/>
+        </w:numPr>
+        <w:contextualSpacing/>
+        <w:rPr>
+          <w:b w:val="0"/>
+          <w:sz w:val="32"/>
+        </w:rPr>
+      </w:pPr>
+      <w:r>
+        <w:rPr>
+          <w:b w:val="0"/>
+          <w:bCs/>
+          <w:color w:val="auto"/>
+        </w:rPr>
+        <w:t>I did not anticipate the complications arising from simultaneous collision detection. Projectiles and their AABBs are wide enough to hit two base block objects simultaneously, which causes an exception in the deletion iterator. I didn’t have time to work out how to appropriately execute a solution, so I simply made the projectiles thin enough that they cannot collide with two blocks at the same time. The compromise is that projectiles can, if lined up correctly, pass between blocks of the base</w:t>
+      </w:r>
+      <w:r>
+        <w:rPr>
+          <w:b w:val="0"/>
+          <w:bCs/>
+          <w:color w:val="auto"/>
+        </w:rPr>
+        <w:t>, but if the user didn’t know that was a compromise, it would probably just appear intentional.</w:t>
+      </w:r>
+    </w:p>
+    <w:p>
+      <w:pPr>
+        <w:pStyle w:val="AIEHL3"/>
+        <w:numPr>
+          <w:ilvl w:val="0"/>
+          <w:numId w:val="0"/>
+        </w:numPr>
+        <w:contextualSpacing/>
+        <w:rPr>
+          <w:b w:val="0"/>
+          <w:bCs/>
+          <w:color w:val="auto"/>
+        </w:rPr>
+      </w:pPr>
+    </w:p>
+    <w:p>
+      <w:pPr>
+        <w:pStyle w:val="AIEHL3"/>
+        <w:contextualSpacing/>
+      </w:pPr>
+      <w:r>
+        <w:t>Sprites vs no sprites</w:t>
+      </w:r>
+    </w:p>
+    <w:p>
+      <w:pPr>
+        <w:pStyle w:val="Normal1"/>
+        <w:numPr>
+          <w:ilvl w:val="0"/>
+          <w:numId w:val="32"/>
+        </w:numPr>
+        <w:rPr>
+          <w:color w:val="0070C0"/>
+          <w:sz w:val="32"/>
+        </w:rPr>
+      </w:pPr>
+      <w:r>
+        <w:t xml:space="preserve">The Player, Enemies and projectiles all use sprites for their visual appearance, but I wanted to demonstrate that I knew an alternative way to create objects. For bases, I created one Base object per overall structure, which is parent to a collection of GameObject base blocks. These blocks are dynamically created by each Base, and every base block can be individually shot and removed, which I feel is a core part of the space invaders game loop. Each base block is given a number at its creation according to the order in which it was instantiated. Each update, the base </w:t>
+      </w:r>
+      <w:r>
+        <w:t xml:space="preserve">looks through all of its children, and </w:t>
+      </w:r>
+      <w:r>
+        <w:t xml:space="preserve">records a collection of </w:t>
+      </w:r>
+      <w:r>
+        <w:t xml:space="preserve">the creation </w:t>
+      </w:r>
+      <w:r>
+        <w:t xml:space="preserve">integers </w:t>
+      </w:r>
+      <w:r>
+        <w:t xml:space="preserve">that still exist, </w:t>
+      </w:r>
+      <w:r>
+        <w:t xml:space="preserve">and how many </w:t>
+      </w:r>
+      <w:r>
+        <w:t xml:space="preserve">total </w:t>
+      </w:r>
+      <w:r>
+        <w:t xml:space="preserve">children remain. The base iterates through </w:t>
+      </w:r>
+      <w:r>
+        <w:t xml:space="preserve">all of the possible base block positions, but </w:t>
+      </w:r>
+      <w:r>
+        <w:t xml:space="preserve">only draws </w:t>
+      </w:r>
+      <w:r>
+        <w:t>those whose position matches one of the creation integers. For example, if base blocks 7, 9 and 12 have been destroyed, then base block indices 7, 9 and 12 will be iterated through, but they will not be drawn to the screen.</w:t>
+      </w:r>
+      <w:r>
+        <w:t xml:space="preserve"> </w:t>
+      </w:r>
+    </w:p>
+    <w:p>
+      <w:pPr>
+        <w:spacing w:after="200"/>
+        <w:rPr>
+          <w:rFonts w:ascii="Calibri" w:hAnsi="Calibri"/>
+          <w:b/>
+          <w:color w:val="0070C0"/>
+          <w:sz w:val="32"/>
+        </w:rPr>
+      </w:pPr>
       <w:r>
         <w:br w:type="page"/>
       </w:r>
@@ -7036,17 +7192,17 @@
         <w:lastRenderedPageBreak/>
         <w:t>Performance against expectation</w:t>
       </w:r>
-      <w:bookmarkEnd w:id="24"/>
+      <w:bookmarkEnd w:id="25"/>
     </w:p>
     <w:p>
       <w:pPr>
         <w:pStyle w:val="AIEHL3"/>
       </w:pPr>
-      <w:bookmarkStart w:id="25" w:name="_Toc134369375"/>
+      <w:bookmarkStart w:id="26" w:name="_Toc134369375"/>
       <w:r>
         <w:t>Minimum viable product</w:t>
       </w:r>
-      <w:bookmarkEnd w:id="25"/>
+      <w:bookmarkEnd w:id="26"/>
     </w:p>
     <w:p>
       <w:pPr>
@@ -7054,7 +7210,13 @@
         <w:ind w:left="284"/>
       </w:pPr>
       <w:r>
-        <w:t xml:space="preserve">The minimum viable game took around 50% more hours than anticipated which was disappointing but also unsurprising. </w:t>
+        <w:t xml:space="preserve">The minimum viable game took around </w:t>
+      </w:r>
+      <w:r>
+        <w:t>75</w:t>
+      </w:r>
+      <w:r>
+        <w:t xml:space="preserve">% more hours than anticipated which was disappointing but also unsurprising. </w:t>
       </w:r>
     </w:p>
     <w:p>
@@ -7063,9 +7225,19 @@
         <w:ind w:left="284"/>
       </w:pPr>
       <w:r>
-        <w:t>The process of migrating the work on the tank game I had created in the Maths for Games course into C++ was around 25% of total hours used, with around 50% devoted to learning C++ while implementing new concepts, and 25% on researching game functionalities. Data transmission between classes was the largest complicating factor, though I felt I made significant improvements in my understanding over the course of building the game. I did not have time to learn how to implement AABB collision detection during creation of the tank game, so was satisfied with its use in this project.</w:t>
-      </w:r>
-      <w:bookmarkStart w:id="26" w:name="_Toc134369376"/>
+        <w:t xml:space="preserve">The process of migrating the work on the tank game I had created in the </w:t>
+      </w:r>
+      <w:r>
+        <w:rPr>
+          <w:i/>
+          <w:iCs/>
+        </w:rPr>
+        <w:t>Maths for Games</w:t>
+      </w:r>
+      <w:r>
+        <w:t xml:space="preserve"> course into C++ was around 25% of total hours used, with around 50% devoted to learning C++ while implementing new concepts, and 25% on researching game functionalities. Data transmission between classes was the largest complicating factor, though I felt I made significant improvements in my understanding over the course of building the game. I did not have time to learn how to implement AABB collision detection during creation of the tank game, so was satisfied with its use in this project.</w:t>
+      </w:r>
+      <w:bookmarkStart w:id="27" w:name="_Toc134369376"/>
     </w:p>
     <w:p>
       <w:pPr>
@@ -7074,7 +7246,7 @@
       <w:r>
         <w:t>Optional extras</w:t>
       </w:r>
-      <w:bookmarkEnd w:id="26"/>
+      <w:bookmarkEnd w:id="27"/>
     </w:p>
     <w:p>
       <w:pPr>
@@ -7122,21 +7294,37 @@
         <w:t>Artificial Intelligence for Games</w:t>
       </w:r>
       <w:r>
-        <w:t xml:space="preserve"> before I had an opportunity to return to this game and complete it. After leaving </w:t>
-      </w:r>
-      <w:r>
-        <w:t>the project for fully 3 months and returning to it, I was very pleased with my code commentary, function and class structure of the program, and educated guesses that I had made about how to undertake logical processes.</w:t>
+        <w:t xml:space="preserve"> </w:t>
+      </w:r>
+      <w:r>
+        <w:t xml:space="preserve">and </w:t>
+      </w:r>
+      <w:r>
+        <w:rPr>
+          <w:i/>
+          <w:iCs/>
+        </w:rPr>
+        <w:t>User Interfaces</w:t>
+      </w:r>
+      <w:r>
+        <w:t xml:space="preserve"> </w:t>
+      </w:r>
+      <w:r>
+        <w:t>before I had an opportunity to return to this game and complete it. After leaving the project for fully 3 months and returning to it, I was very pleased with my code commentary, function and class structure of the program, and educated guesses that I had made about how to undertake logical processes.</w:t>
+      </w:r>
+      <w:r>
+        <w:t xml:space="preserve"> It is important to note that I did not take as break for the purpose of polishing or finessing the game; I simply didn’t have time to complete it without falling behind on even more complex subjects. </w:t>
       </w:r>
     </w:p>
     <w:p>
       <w:pPr>
         <w:pStyle w:val="AIEHL2"/>
       </w:pPr>
-      <w:bookmarkStart w:id="27" w:name="_Toc134369377"/>
+      <w:bookmarkStart w:id="28" w:name="_Toc134369377"/>
       <w:r>
         <w:t>Conclusion</w:t>
       </w:r>
-      <w:bookmarkEnd w:id="27"/>
+      <w:bookmarkEnd w:id="28"/>
     </w:p>
     <w:p>
       <w:pPr>
@@ -7158,18 +7346,33 @@
         <w:t>I think the structure works well, is easy for me to follow, and importantly does not contain large sections of spaghetti code that I created on-the-fly without a plan for how it would interact with the rest of the program.</w:t>
       </w:r>
       <w:r>
-        <w:t xml:space="preserve"> After having a break of almost 3 months from working on the project, I returned and don’t believe it would need real changes or re-factoring in order to </w:t>
+        <w:t xml:space="preserve"> After having a break of </w:t>
+      </w:r>
+      <w:r>
+        <w:t xml:space="preserve">approximately 3.5 months </w:t>
+      </w:r>
+      <w:r>
+        <w:t xml:space="preserve">from working on the project, I returned and don’t believe it would need real changes or re-factoring in order to </w:t>
       </w:r>
       <w:r>
         <w:t>expand it as a demonstration project</w:t>
       </w:r>
       <w:r>
-        <w:t xml:space="preserve"> - all that remains to flesh it out is the application of more time to write more code.</w:t>
+        <w:t xml:space="preserve"> - all that </w:t>
+      </w:r>
+      <w:r>
+        <w:t xml:space="preserve">I need </w:t>
+      </w:r>
+      <w:r>
+        <w:t>to flesh it out is more time to write more code.</w:t>
+      </w:r>
+      <w:r>
+        <w:t xml:space="preserve"> </w:t>
       </w:r>
     </w:p>
     <w:sectPr>
-      <w:headerReference w:type="default" r:id="rId11"/>
-      <w:footerReference w:type="default" r:id="rId12"/>
+      <w:headerReference w:type="default" r:id="rId12"/>
+      <w:footerReference w:type="default" r:id="rId13"/>
       <w:pgSz w:w="11906" w:h="16838" w:code="9"/>
       <w:pgMar w:top="1985" w:right="1440" w:bottom="1440" w:left="1440" w:header="709" w:footer="709" w:gutter="0"/>
       <w:cols w:space="708"/>
@@ -7268,27 +7471,14 @@
     <w:r>
       <w:t xml:space="preserve"> of </w:t>
     </w:r>
-    <w:r>
-      <w:fldChar w:fldCharType="begin"/>
-    </w:r>
-    <w:r>
-      <w:instrText>NUMPAGES  \* Arabic  \* MERGEFORMAT</w:instrText>
-    </w:r>
-    <w:r>
-      <w:fldChar w:fldCharType="separate"/>
-    </w:r>
-    <w:r>
-      <w:rPr>
-        <w:noProof/>
-      </w:rPr>
-      <w:t>2</w:t>
-    </w:r>
-    <w:r>
-      <w:rPr>
-        <w:noProof/>
-      </w:rPr>
-      <w:fldChar w:fldCharType="end"/>
-    </w:r>
+    <w:fldSimple w:instr="NUMPAGES  \* Arabic  \* MERGEFORMAT">
+      <w:r>
+        <w:rPr>
+          <w:noProof/>
+        </w:rPr>
+        <w:t>2</w:t>
+      </w:r>
+    </w:fldSimple>
   </w:p>
 </w:ftr>
 </file>
@@ -8504,10 +8694,11 @@
   <w:abstractNum w:abstractNumId="10" w15:restartNumberingAfterBreak="0">
     <w:nsid w:val="20505C98"/>
     <w:multiLevelType w:val="hybridMultilevel"/>
-    <w:tmpl w:val="1E16B510"/>
-    <w:lvl w:ilvl="0" w:tplc="0C09000F">
+    <w:tmpl w:val="40E02F1E"/>
+    <w:lvl w:ilvl="0" w:tplc="E96083EC">
       <w:start w:val="1"/>
       <w:numFmt w:val="decimal"/>
+      <w:pStyle w:val="Normal1"/>
       <w:lvlText w:val="%1."/>
       <w:lvlJc w:val="left"/>
       <w:pPr>
@@ -9128,7 +9319,7 @@
   <w:abstractNum w:abstractNumId="16" w15:restartNumberingAfterBreak="0">
     <w:nsid w:val="53D30FC1"/>
     <w:multiLevelType w:val="multilevel"/>
-    <w:tmpl w:val="24646DDC"/>
+    <w:tmpl w:val="6AA81B8E"/>
     <w:lvl w:ilvl="0">
       <w:start w:val="1"/>
       <w:numFmt w:val="decimal"/>
@@ -9169,6 +9360,10 @@
       </w:pPr>
       <w:rPr>
         <w:rFonts w:hint="default"/>
+        <w:b/>
+        <w:bCs/>
+        <w:sz w:val="28"/>
+        <w:szCs w:val="28"/>
       </w:rPr>
     </w:lvl>
     <w:lvl w:ilvl="3">
@@ -10014,6 +10209,119 @@
     </w:lvl>
   </w:abstractNum>
   <w:abstractNum w:abstractNumId="24" w15:restartNumberingAfterBreak="0">
+    <w:nsid w:val="758B1AF9"/>
+    <w:multiLevelType w:val="hybridMultilevel"/>
+    <w:tmpl w:val="359E42C0"/>
+    <w:lvl w:ilvl="0" w:tplc="0C090001">
+      <w:start w:val="1"/>
+      <w:numFmt w:val="bullet"/>
+      <w:lvlText w:val=""/>
+      <w:lvlJc w:val="left"/>
+      <w:pPr>
+        <w:ind w:left="644" w:hanging="360"/>
+      </w:pPr>
+      <w:rPr>
+        <w:rFonts w:ascii="Symbol" w:hAnsi="Symbol" w:hint="default"/>
+      </w:rPr>
+    </w:lvl>
+    <w:lvl w:ilvl="1" w:tplc="0C090003" w:tentative="1">
+      <w:start w:val="1"/>
+      <w:numFmt w:val="bullet"/>
+      <w:lvlText w:val="o"/>
+      <w:lvlJc w:val="left"/>
+      <w:pPr>
+        <w:ind w:left="1364" w:hanging="360"/>
+      </w:pPr>
+      <w:rPr>
+        <w:rFonts w:ascii="Courier New" w:hAnsi="Courier New" w:cs="Courier New" w:hint="default"/>
+      </w:rPr>
+    </w:lvl>
+    <w:lvl w:ilvl="2" w:tplc="0C090005" w:tentative="1">
+      <w:start w:val="1"/>
+      <w:numFmt w:val="bullet"/>
+      <w:lvlText w:val=""/>
+      <w:lvlJc w:val="left"/>
+      <w:pPr>
+        <w:ind w:left="2084" w:hanging="360"/>
+      </w:pPr>
+      <w:rPr>
+        <w:rFonts w:ascii="Wingdings" w:hAnsi="Wingdings" w:hint="default"/>
+      </w:rPr>
+    </w:lvl>
+    <w:lvl w:ilvl="3" w:tplc="0C090001" w:tentative="1">
+      <w:start w:val="1"/>
+      <w:numFmt w:val="bullet"/>
+      <w:lvlText w:val=""/>
+      <w:lvlJc w:val="left"/>
+      <w:pPr>
+        <w:ind w:left="2804" w:hanging="360"/>
+      </w:pPr>
+      <w:rPr>
+        <w:rFonts w:ascii="Symbol" w:hAnsi="Symbol" w:hint="default"/>
+      </w:rPr>
+    </w:lvl>
+    <w:lvl w:ilvl="4" w:tplc="0C090003" w:tentative="1">
+      <w:start w:val="1"/>
+      <w:numFmt w:val="bullet"/>
+      <w:lvlText w:val="o"/>
+      <w:lvlJc w:val="left"/>
+      <w:pPr>
+        <w:ind w:left="3524" w:hanging="360"/>
+      </w:pPr>
+      <w:rPr>
+        <w:rFonts w:ascii="Courier New" w:hAnsi="Courier New" w:cs="Courier New" w:hint="default"/>
+      </w:rPr>
+    </w:lvl>
+    <w:lvl w:ilvl="5" w:tplc="0C090005" w:tentative="1">
+      <w:start w:val="1"/>
+      <w:numFmt w:val="bullet"/>
+      <w:lvlText w:val=""/>
+      <w:lvlJc w:val="left"/>
+      <w:pPr>
+        <w:ind w:left="4244" w:hanging="360"/>
+      </w:pPr>
+      <w:rPr>
+        <w:rFonts w:ascii="Wingdings" w:hAnsi="Wingdings" w:hint="default"/>
+      </w:rPr>
+    </w:lvl>
+    <w:lvl w:ilvl="6" w:tplc="0C090001" w:tentative="1">
+      <w:start w:val="1"/>
+      <w:numFmt w:val="bullet"/>
+      <w:lvlText w:val=""/>
+      <w:lvlJc w:val="left"/>
+      <w:pPr>
+        <w:ind w:left="4964" w:hanging="360"/>
+      </w:pPr>
+      <w:rPr>
+        <w:rFonts w:ascii="Symbol" w:hAnsi="Symbol" w:hint="default"/>
+      </w:rPr>
+    </w:lvl>
+    <w:lvl w:ilvl="7" w:tplc="0C090003" w:tentative="1">
+      <w:start w:val="1"/>
+      <w:numFmt w:val="bullet"/>
+      <w:lvlText w:val="o"/>
+      <w:lvlJc w:val="left"/>
+      <w:pPr>
+        <w:ind w:left="5684" w:hanging="360"/>
+      </w:pPr>
+      <w:rPr>
+        <w:rFonts w:ascii="Courier New" w:hAnsi="Courier New" w:cs="Courier New" w:hint="default"/>
+      </w:rPr>
+    </w:lvl>
+    <w:lvl w:ilvl="8" w:tplc="0C090005" w:tentative="1">
+      <w:start w:val="1"/>
+      <w:numFmt w:val="bullet"/>
+      <w:lvlText w:val=""/>
+      <w:lvlJc w:val="left"/>
+      <w:pPr>
+        <w:ind w:left="6404" w:hanging="360"/>
+      </w:pPr>
+      <w:rPr>
+        <w:rFonts w:ascii="Wingdings" w:hAnsi="Wingdings" w:hint="default"/>
+      </w:rPr>
+    </w:lvl>
+  </w:abstractNum>
+  <w:abstractNum w:abstractNumId="25" w15:restartNumberingAfterBreak="0">
     <w:nsid w:val="7634061A"/>
     <w:multiLevelType w:val="multilevel"/>
     <w:tmpl w:val="ADF6502E"/>
@@ -10128,7 +10436,7 @@
       </w:rPr>
     </w:lvl>
   </w:abstractNum>
-  <w:abstractNum w:abstractNumId="25" w15:restartNumberingAfterBreak="0">
+  <w:abstractNum w:abstractNumId="26" w15:restartNumberingAfterBreak="0">
     <w:nsid w:val="79807643"/>
     <w:multiLevelType w:val="hybridMultilevel"/>
     <w:tmpl w:val="5524A8AA"/>
@@ -10227,7 +10535,7 @@
     </w:lvlOverride>
   </w:num>
   <w:num w:numId="4" w16cid:durableId="1108623988">
-    <w:abstractNumId w:val="24"/>
+    <w:abstractNumId w:val="25"/>
   </w:num>
   <w:num w:numId="5" w16cid:durableId="1645818660">
     <w:abstractNumId w:val="16"/>
@@ -10269,7 +10577,7 @@
     <w:abstractNumId w:val="12"/>
   </w:num>
   <w:num w:numId="18" w16cid:durableId="1990354493">
-    <w:abstractNumId w:val="25"/>
+    <w:abstractNumId w:val="26"/>
   </w:num>
   <w:num w:numId="19" w16cid:durableId="1816217679">
     <w:abstractNumId w:val="17"/>
@@ -10330,6 +10638,18 @@
   </w:num>
   <w:num w:numId="29" w16cid:durableId="845288964">
     <w:abstractNumId w:val="18"/>
+  </w:num>
+  <w:num w:numId="30" w16cid:durableId="530730229">
+    <w:abstractNumId w:val="16"/>
+  </w:num>
+  <w:num w:numId="31" w16cid:durableId="1984968709">
+    <w:abstractNumId w:val="16"/>
+  </w:num>
+  <w:num w:numId="32" w16cid:durableId="989946679">
+    <w:abstractNumId w:val="24"/>
+  </w:num>
+  <w:num w:numId="33" w16cid:durableId="1548952528">
+    <w:abstractNumId w:val="16"/>
   </w:num>
   <w:numIdMacAtCleanup w:val="12"/>
 </w:numbering>
@@ -10870,6 +11190,7 @@
   <w:style w:type="paragraph" w:styleId="ListParagraph">
     <w:name w:val="List Paragraph"/>
     <w:basedOn w:val="Normal"/>
+    <w:link w:val="ListParagraphChar"/>
     <w:uiPriority w:val="34"/>
     <w:qFormat/>
     <w:rsid w:val="005B5B5C"/>
@@ -12303,6 +12624,31 @@
         <w:insideV w:val="single" w:sz="4" w:space="0" w:color="BFBFBF" w:themeColor="background1" w:themeShade="BF"/>
       </w:tblBorders>
     </w:tblPr>
+  </w:style>
+  <w:style w:type="paragraph" w:customStyle="1" w:styleId="Normal1">
+    <w:name w:val="Normal1"/>
+    <w:basedOn w:val="ListParagraph"/>
+    <w:link w:val="Normal1Char"/>
+    <w:qFormat/>
+    <w:rsid w:val="000E52C5"/>
+    <w:pPr>
+      <w:numPr>
+        <w:numId w:val="26"/>
+      </w:numPr>
+    </w:pPr>
+  </w:style>
+  <w:style w:type="character" w:customStyle="1" w:styleId="ListParagraphChar">
+    <w:name w:val="List Paragraph Char"/>
+    <w:basedOn w:val="DefaultParagraphFont"/>
+    <w:link w:val="ListParagraph"/>
+    <w:uiPriority w:val="34"/>
+    <w:rsid w:val="000E52C5"/>
+  </w:style>
+  <w:style w:type="character" w:customStyle="1" w:styleId="Normal1Char">
+    <w:name w:val="Normal1 Char"/>
+    <w:basedOn w:val="ListParagraphChar"/>
+    <w:link w:val="Normal1"/>
+    <w:rsid w:val="000E52C5"/>
   </w:style>
 </w:styles>
 </file>

</xml_diff>